<commit_message>
Regenerate Data for web application
</commit_message>
<xml_diff>
--- a/Harvey/Quality Assurance/QA Week 7 Evidence.docx
+++ b/Harvey/Quality Assurance/QA Week 7 Evidence.docx
@@ -131,8 +131,8 @@
         <w:tblLook w:val="04A0" w:firstRow="1" w:lastRow="0" w:firstColumn="1" w:lastColumn="0" w:noHBand="0" w:noVBand="1"/>
       </w:tblPr>
       <w:tblGrid>
-        <w:gridCol w:w="1271"/>
-        <w:gridCol w:w="7745"/>
+        <w:gridCol w:w="1210"/>
+        <w:gridCol w:w="7806"/>
       </w:tblGrid>
       <w:tr>
         <w:tc>
@@ -141,17 +141,20 @@
           </w:tcPr>
           <w:p>
             <w:r>
-              <w:t>TS-002</w:t>
-            </w:r>
-          </w:p>
-        </w:tc>
-        <w:tc>
-          <w:tcPr>
-            <w:tcW w:w="7745" w:type="dxa"/>
-          </w:tcPr>
-          <w:p>
-            <w:r>
-              <w:t>View Stock Information</w:t>
+              <w:t>TS-00</w:t>
+            </w:r>
+            <w:r>
+              <w:t>2</w:t>
+            </w:r>
+          </w:p>
+        </w:tc>
+        <w:tc>
+          <w:tcPr>
+            <w:tcW w:w="7745" w:type="dxa"/>
+          </w:tcPr>
+          <w:p>
+            <w:r>
+              <w:t>View and use Client tables</w:t>
             </w:r>
           </w:p>
         </w:tc>
@@ -173,7 +176,7 @@
           </w:tcPr>
           <w:p>
             <w:r>
-              <w:t>Failed. Stock page not showing information as designed.</w:t>
+              <w:t>Completed</w:t>
             </w:r>
           </w:p>
         </w:tc>
@@ -199,133 +202,6 @@
               <w:rPr>
                 <w:noProof/>
               </w:rPr>
-              <w:drawing>
-                <wp:inline distT="0" distB="0" distL="0" distR="0" wp14:anchorId="4B88F43D" wp14:editId="1480E9F1">
-                  <wp:extent cx="4706112" cy="2277454"/>
-                  <wp:effectExtent l="19050" t="19050" r="18415" b="27940"/>
-                  <wp:docPr id="12" name="Picture 12"/>
-                  <wp:cNvGraphicFramePr>
-                    <a:graphicFrameLocks xmlns:a="http://schemas.openxmlformats.org/drawingml/2006/main" noChangeAspect="1"/>
-                  </wp:cNvGraphicFramePr>
-                  <a:graphic xmlns:a="http://schemas.openxmlformats.org/drawingml/2006/main">
-                    <a:graphicData uri="http://schemas.openxmlformats.org/drawingml/2006/picture">
-                      <pic:pic xmlns:pic="http://schemas.openxmlformats.org/drawingml/2006/picture">
-                        <pic:nvPicPr>
-                          <pic:cNvPr id="1" name=""/>
-                          <pic:cNvPicPr/>
-                        </pic:nvPicPr>
-                        <pic:blipFill>
-                          <a:blip r:embed="rId5"/>
-                          <a:stretch>
-                            <a:fillRect/>
-                          </a:stretch>
-                        </pic:blipFill>
-                        <pic:spPr>
-                          <a:xfrm>
-                            <a:off x="0" y="0"/>
-                            <a:ext cx="4718742" cy="2283566"/>
-                          </a:xfrm>
-                          <a:prstGeom prst="rect">
-                            <a:avLst/>
-                          </a:prstGeom>
-                          <a:ln>
-                            <a:solidFill>
-                              <a:schemeClr val="accent1"/>
-                            </a:solidFill>
-                          </a:ln>
-                        </pic:spPr>
-                      </pic:pic>
-                    </a:graphicData>
-                  </a:graphic>
-                </wp:inline>
-              </w:drawing>
-            </w:r>
-          </w:p>
-          <w:p/>
-        </w:tc>
-      </w:tr>
-    </w:tbl>
-    <w:p/>
-    <w:p/>
-    <w:tbl>
-      <w:tblPr>
-        <w:tblStyle w:val="TableGrid"/>
-        <w:tblW w:w="0" w:type="auto"/>
-        <w:tblLook w:val="04A0" w:firstRow="1" w:lastRow="0" w:firstColumn="1" w:lastColumn="0" w:noHBand="0" w:noVBand="1"/>
-      </w:tblPr>
-      <w:tblGrid>
-        <w:gridCol w:w="1210"/>
-        <w:gridCol w:w="7806"/>
-      </w:tblGrid>
-      <w:tr>
-        <w:tc>
-          <w:tcPr>
-            <w:tcW w:w="1271" w:type="dxa"/>
-          </w:tcPr>
-          <w:p>
-            <w:r>
-              <w:t>TS-00</w:t>
-            </w:r>
-            <w:r>
-              <w:t>3</w:t>
-            </w:r>
-          </w:p>
-        </w:tc>
-        <w:tc>
-          <w:tcPr>
-            <w:tcW w:w="7745" w:type="dxa"/>
-          </w:tcPr>
-          <w:p>
-            <w:r>
-              <w:t>View and use Client tables</w:t>
-            </w:r>
-          </w:p>
-        </w:tc>
-      </w:tr>
-      <w:tr>
-        <w:tc>
-          <w:tcPr>
-            <w:tcW w:w="1271" w:type="dxa"/>
-          </w:tcPr>
-          <w:p>
-            <w:r>
-              <w:t>Status</w:t>
-            </w:r>
-          </w:p>
-        </w:tc>
-        <w:tc>
-          <w:tcPr>
-            <w:tcW w:w="7745" w:type="dxa"/>
-          </w:tcPr>
-          <w:p>
-            <w:r>
-              <w:t>Completed</w:t>
-            </w:r>
-          </w:p>
-        </w:tc>
-      </w:tr>
-      <w:tr>
-        <w:tc>
-          <w:tcPr>
-            <w:tcW w:w="1271" w:type="dxa"/>
-          </w:tcPr>
-          <w:p>
-            <w:r>
-              <w:t>Evidence</w:t>
-            </w:r>
-          </w:p>
-        </w:tc>
-        <w:tc>
-          <w:tcPr>
-            <w:tcW w:w="7745" w:type="dxa"/>
-          </w:tcPr>
-          <w:p/>
-          <w:p>
-            <w:r>
-              <w:rPr>
-                <w:noProof/>
-              </w:rPr>
-              <w:lastRenderedPageBreak/>
               <w:drawing>
                 <wp:inline distT="0" distB="0" distL="0" distR="0" wp14:anchorId="6211EE3B" wp14:editId="53143F77">
                   <wp:extent cx="4774438" cy="1992611"/>
@@ -342,7 +218,7 @@
                           <pic:cNvPicPr/>
                         </pic:nvPicPr>
                         <pic:blipFill>
-                          <a:blip r:embed="rId6"/>
+                          <a:blip r:embed="rId5"/>
                           <a:stretch>
                             <a:fillRect/>
                           </a:stretch>
@@ -390,7 +266,10 @@
           </w:tcPr>
           <w:p>
             <w:r>
-              <w:t>TS-004</w:t>
+              <w:t>TS-00</w:t>
+            </w:r>
+            <w:r>
+              <w:t>3</w:t>
             </w:r>
           </w:p>
         </w:tc>
@@ -464,7 +343,7 @@
                           <pic:cNvPicPr/>
                         </pic:nvPicPr>
                         <pic:blipFill>
-                          <a:blip r:embed="rId7"/>
+                          <a:blip r:embed="rId6"/>
                           <a:stretch>
                             <a:fillRect/>
                           </a:stretch>
@@ -502,131 +381,6 @@
         <w:tblLook w:val="04A0" w:firstRow="1" w:lastRow="0" w:firstColumn="1" w:lastColumn="0" w:noHBand="0" w:noVBand="1"/>
       </w:tblPr>
       <w:tblGrid>
-        <w:gridCol w:w="1270"/>
-        <w:gridCol w:w="7746"/>
-      </w:tblGrid>
-      <w:tr>
-        <w:tc>
-          <w:tcPr>
-            <w:tcW w:w="1271" w:type="dxa"/>
-          </w:tcPr>
-          <w:p>
-            <w:r>
-              <w:t>TS-00</w:t>
-            </w:r>
-            <w:r>
-              <w:t>5</w:t>
-            </w:r>
-          </w:p>
-        </w:tc>
-        <w:tc>
-          <w:tcPr>
-            <w:tcW w:w="7745" w:type="dxa"/>
-          </w:tcPr>
-          <w:p>
-            <w:r>
-              <w:t>View and use Client tables</w:t>
-            </w:r>
-          </w:p>
-        </w:tc>
-      </w:tr>
-      <w:tr>
-        <w:tc>
-          <w:tcPr>
-            <w:tcW w:w="1271" w:type="dxa"/>
-          </w:tcPr>
-          <w:p>
-            <w:r>
-              <w:t>Status</w:t>
-            </w:r>
-          </w:p>
-        </w:tc>
-        <w:tc>
-          <w:tcPr>
-            <w:tcW w:w="7745" w:type="dxa"/>
-          </w:tcPr>
-          <w:p>
-            <w:r>
-              <w:t>Failed. Stock page not showing information as designed.</w:t>
-            </w:r>
-          </w:p>
-        </w:tc>
-      </w:tr>
-      <w:tr>
-        <w:tc>
-          <w:tcPr>
-            <w:tcW w:w="1271" w:type="dxa"/>
-          </w:tcPr>
-          <w:p>
-            <w:r>
-              <w:t>Evidence</w:t>
-            </w:r>
-          </w:p>
-        </w:tc>
-        <w:tc>
-          <w:tcPr>
-            <w:tcW w:w="7745" w:type="dxa"/>
-          </w:tcPr>
-          <w:p/>
-          <w:p>
-            <w:r>
-              <w:rPr>
-                <w:noProof/>
-              </w:rPr>
-              <w:drawing>
-                <wp:inline distT="0" distB="0" distL="0" distR="0" wp14:anchorId="6C56A0DC" wp14:editId="19C62A07">
-                  <wp:extent cx="4738772" cy="2327910"/>
-                  <wp:effectExtent l="19050" t="19050" r="24130" b="15240"/>
-                  <wp:docPr id="1" name="Picture 1"/>
-                  <wp:cNvGraphicFramePr>
-                    <a:graphicFrameLocks xmlns:a="http://schemas.openxmlformats.org/drawingml/2006/main" noChangeAspect="1"/>
-                  </wp:cNvGraphicFramePr>
-                  <a:graphic xmlns:a="http://schemas.openxmlformats.org/drawingml/2006/main">
-                    <a:graphicData uri="http://schemas.openxmlformats.org/drawingml/2006/picture">
-                      <pic:pic xmlns:pic="http://schemas.openxmlformats.org/drawingml/2006/picture">
-                        <pic:nvPicPr>
-                          <pic:cNvPr id="1" name=""/>
-                          <pic:cNvPicPr/>
-                        </pic:nvPicPr>
-                        <pic:blipFill>
-                          <a:blip r:embed="rId8"/>
-                          <a:stretch>
-                            <a:fillRect/>
-                          </a:stretch>
-                        </pic:blipFill>
-                        <pic:spPr>
-                          <a:xfrm>
-                            <a:off x="0" y="0"/>
-                            <a:ext cx="4747335" cy="2332116"/>
-                          </a:xfrm>
-                          <a:prstGeom prst="rect">
-                            <a:avLst/>
-                          </a:prstGeom>
-                          <a:ln>
-                            <a:solidFill>
-                              <a:schemeClr val="accent1"/>
-                            </a:solidFill>
-                          </a:ln>
-                        </pic:spPr>
-                      </pic:pic>
-                    </a:graphicData>
-                  </a:graphic>
-                </wp:inline>
-              </w:drawing>
-            </w:r>
-          </w:p>
-          <w:p/>
-        </w:tc>
-      </w:tr>
-    </w:tbl>
-    <w:p/>
-    <w:tbl>
-      <w:tblPr>
-        <w:tblStyle w:val="TableGrid"/>
-        <w:tblW w:w="0" w:type="auto"/>
-        <w:tblLook w:val="04A0" w:firstRow="1" w:lastRow="0" w:firstColumn="1" w:lastColumn="0" w:noHBand="0" w:noVBand="1"/>
-      </w:tblPr>
-      <w:tblGrid>
         <w:gridCol w:w="1271"/>
         <w:gridCol w:w="7745"/>
       </w:tblGrid>
@@ -637,11 +391,10 @@
           </w:tcPr>
           <w:p>
             <w:r>
-              <w:lastRenderedPageBreak/>
               <w:t>TS-00</w:t>
             </w:r>
             <w:r>
-              <w:t>6</w:t>
+              <w:t>4</w:t>
             </w:r>
           </w:p>
         </w:tc>
@@ -715,7 +468,7 @@
                           <pic:cNvPicPr/>
                         </pic:nvPicPr>
                         <pic:blipFill>
-                          <a:blip r:embed="rId9"/>
+                          <a:blip r:embed="rId7"/>
                           <a:stretch>
                             <a:fillRect/>
                           </a:stretch>
@@ -766,7 +519,7 @@
               <w:t>TS-00</w:t>
             </w:r>
             <w:r>
-              <w:t>7</w:t>
+              <w:t>5</w:t>
             </w:r>
           </w:p>
         </w:tc>
@@ -903,7 +656,7 @@
               <w:t>TS-00</w:t>
             </w:r>
             <w:r>
-              <w:t>8</w:t>
+              <w:t>6</w:t>
             </w:r>
           </w:p>
         </w:tc>
@@ -978,7 +731,7 @@
                           <pic:cNvPicPr/>
                         </pic:nvPicPr>
                         <pic:blipFill>
-                          <a:blip r:embed="rId10"/>
+                          <a:blip r:embed="rId8"/>
                           <a:stretch>
                             <a:fillRect/>
                           </a:stretch>
@@ -1029,7 +782,7 @@
               <w:t>TS-00</w:t>
             </w:r>
             <w:r>
-              <w:t>9</w:t>
+              <w:t>7</w:t>
             </w:r>
           </w:p>
         </w:tc>
@@ -1103,7 +856,7 @@
                           <pic:cNvPicPr/>
                         </pic:nvPicPr>
                         <pic:blipFill>
-                          <a:blip r:embed="rId11"/>
+                          <a:blip r:embed="rId9"/>
                           <a:stretch>
                             <a:fillRect/>
                           </a:stretch>
@@ -1154,7 +907,7 @@
               <w:t>TS-0</w:t>
             </w:r>
             <w:r>
-              <w:t>10</w:t>
+              <w:t>08</w:t>
             </w:r>
           </w:p>
         </w:tc>
@@ -1228,7 +981,7 @@
                           <pic:cNvPicPr/>
                         </pic:nvPicPr>
                         <pic:blipFill>
-                          <a:blip r:embed="rId10"/>
+                          <a:blip r:embed="rId8"/>
                           <a:stretch>
                             <a:fillRect/>
                           </a:stretch>
@@ -1280,7 +1033,7 @@
               <w:t>TS-0</w:t>
             </w:r>
             <w:r>
-              <w:t>11</w:t>
+              <w:t>09</w:t>
             </w:r>
           </w:p>
         </w:tc>

</xml_diff>